<commit_message>
update files, pos aula
</commit_message>
<xml_diff>
--- a/EstudosPolo.docx
+++ b/EstudosPolo.docx
@@ -30,13 +30,7 @@
       </w:r>
       <w:proofErr w:type="spellEnd"/>
       <w:r>
-        <w:t xml:space="preserve"> e </w:t>
-      </w:r>
-      <w:r>
-        <w:t>grafos</w:t>
-      </w:r>
-      <w:r>
-        <w:t>.</w:t>
+        <w:t xml:space="preserve"> e grafos.</w:t>
       </w:r>
     </w:p>
     <w:p>
@@ -159,6 +153,49 @@
         <w:t>PrintF</w:t>
       </w:r>
       <w:proofErr w:type="spellEnd"/>
+    </w:p>
+    <w:p>
+      <w:pPr>
+        <w:pStyle w:val="PargrafodaLista"/>
+        <w:numPr>
+          <w:ilvl w:val="0"/>
+          <w:numId w:val="1"/>
+        </w:numPr>
+        <w:spacing w:line="360" w:lineRule="auto"/>
+        <w:rPr>
+          <w:lang w:val="en-US"/>
+        </w:rPr>
+      </w:pPr>
+      <w:r>
+        <w:rPr>
+          <w:lang w:val="en-US"/>
+        </w:rPr>
+        <w:t xml:space="preserve">IF -&gt; </w:t>
+      </w:r>
+      <w:r>
+        <w:fldChar w:fldCharType="begin"/>
+      </w:r>
+      <w:r>
+        <w:rPr>
+          <w:lang w:val="en-US"/>
+        </w:rPr>
+        <w:instrText xml:space="preserve"> HYPERLINK "http://linguagemc.com.br/estrutura-de-decisao-if-em-linguagem-c/" </w:instrText>
+      </w:r>
+      <w:r>
+        <w:fldChar w:fldCharType="separate"/>
+      </w:r>
+      <w:r>
+        <w:rPr>
+          <w:rStyle w:val="Hyperlink"/>
+          <w:lang w:val="en-US"/>
+        </w:rPr>
+        <w:t>http://linguagemc.com.br/estrutura-de-decisao-if-em-linguagem-c/</w:t>
+      </w:r>
+      <w:r>
+        <w:fldChar w:fldCharType="end"/>
+      </w:r>
+      <w:bookmarkStart w:id="0" w:name="_GoBack"/>
+      <w:bookmarkEnd w:id="0"/>
     </w:p>
     <w:p>
       <w:pPr>
@@ -689,7 +726,6 @@
               <w:right w:val="outset" w:sz="6" w:space="0" w:color="auto"/>
             </w:tcBorders>
             <w:shd w:val="clear" w:color="auto" w:fill="FAFAFA"/>
-            <w:hideMark/>
           </w:tcPr>
           <w:p>
             <w:pPr>
@@ -702,18 +738,6 @@
                 <w:lang w:val="en-US"/>
               </w:rPr>
             </w:pPr>
-            <w:r>
-              <w:rPr>
-                <w:rFonts w:ascii="Helvetica" w:eastAsia="Times New Roman" w:hAnsi="Helvetica" w:cs="Helvetica"/>
-                <w:b/>
-                <w:bCs/>
-                <w:color w:val="333333"/>
-                <w:sz w:val="21"/>
-                <w:szCs w:val="21"/>
-                <w:lang w:val="en-US"/>
-              </w:rPr>
-              <w:t>Tipo</w:t>
-            </w:r>
           </w:p>
         </w:tc>
       </w:tr>
@@ -763,7 +787,6 @@
               <w:right w:val="outset" w:sz="6" w:space="0" w:color="auto"/>
             </w:tcBorders>
             <w:shd w:val="clear" w:color="auto" w:fill="FAFAFA"/>
-            <w:hideMark/>
           </w:tcPr>
           <w:p>
             <w:pPr>
@@ -776,6 +799,16 @@
                 <w:lang w:val="en-US"/>
               </w:rPr>
             </w:pPr>
+            <w:r>
+              <w:rPr>
+                <w:rFonts w:ascii="Helvetica" w:eastAsia="Times New Roman" w:hAnsi="Helvetica" w:cs="Helvetica"/>
+                <w:color w:val="333333"/>
+                <w:sz w:val="21"/>
+                <w:szCs w:val="21"/>
+                <w:lang w:val="en-US"/>
+              </w:rPr>
+              <w:t xml:space="preserve">Com </w:t>
+            </w:r>
             <w:proofErr w:type="spellStart"/>
             <w:r>
               <w:rPr>
@@ -785,7 +818,7 @@
                 <w:szCs w:val="21"/>
                 <w:lang w:val="en-US"/>
               </w:rPr>
-              <w:t>caracter</w:t>
+              <w:t>sinal</w:t>
             </w:r>
             <w:proofErr w:type="spellEnd"/>
           </w:p>
@@ -837,7 +870,6 @@
               <w:right w:val="outset" w:sz="6" w:space="0" w:color="auto"/>
             </w:tcBorders>
             <w:shd w:val="clear" w:color="auto" w:fill="FAFAFA"/>
-            <w:hideMark/>
           </w:tcPr>
           <w:p>
             <w:pPr>
@@ -847,21 +879,26 @@
                 <w:color w:val="333333"/>
                 <w:sz w:val="21"/>
                 <w:szCs w:val="21"/>
-                <w:lang w:val="en-US"/>
               </w:rPr>
             </w:pPr>
-            <w:proofErr w:type="spellStart"/>
             <w:r>
               <w:rPr>
                 <w:rFonts w:ascii="Helvetica" w:eastAsia="Times New Roman" w:hAnsi="Helvetica" w:cs="Helvetica"/>
                 <w:color w:val="333333"/>
                 <w:sz w:val="21"/>
                 <w:szCs w:val="21"/>
-                <w:lang w:val="en-US"/>
               </w:rPr>
-              <w:t>Inteiro</w:t>
+              <w:t>Sem sinal de negative, m</w:t>
             </w:r>
-            <w:proofErr w:type="spellEnd"/>
+            <w:r>
+              <w:rPr>
+                <w:rFonts w:ascii="Helvetica" w:eastAsia="Times New Roman" w:hAnsi="Helvetica" w:cs="Helvetica"/>
+                <w:color w:val="333333"/>
+                <w:sz w:val="21"/>
+                <w:szCs w:val="21"/>
+              </w:rPr>
+              <w:t>aior</w:t>
+            </w:r>
           </w:p>
         </w:tc>
       </w:tr>
@@ -911,7 +948,6 @@
               <w:right w:val="outset" w:sz="6" w:space="0" w:color="auto"/>
             </w:tcBorders>
             <w:shd w:val="clear" w:color="auto" w:fill="FAFAFA"/>
-            <w:hideMark/>
           </w:tcPr>
           <w:p>
             <w:pPr>
@@ -924,7 +960,6 @@
                 <w:lang w:val="en-US"/>
               </w:rPr>
             </w:pPr>
-            <w:proofErr w:type="spellStart"/>
             <w:r>
               <w:rPr>
                 <w:rFonts w:ascii="Helvetica" w:eastAsia="Times New Roman" w:hAnsi="Helvetica" w:cs="Helvetica"/>
@@ -933,9 +968,8 @@
                 <w:szCs w:val="21"/>
                 <w:lang w:val="en-US"/>
               </w:rPr>
-              <w:t>longo</w:t>
+              <w:t>Longo</w:t>
             </w:r>
-            <w:proofErr w:type="spellEnd"/>
           </w:p>
         </w:tc>
       </w:tr>
@@ -985,7 +1019,6 @@
               <w:right w:val="outset" w:sz="6" w:space="0" w:color="auto"/>
             </w:tcBorders>
             <w:shd w:val="clear" w:color="auto" w:fill="FAFAFA"/>
-            <w:hideMark/>
           </w:tcPr>
           <w:p>
             <w:pPr>
@@ -1012,8 +1045,6 @@
             <w:proofErr w:type="spellEnd"/>
           </w:p>
         </w:tc>
-        <w:bookmarkStart w:id="0" w:name="_GoBack"/>
-        <w:bookmarkEnd w:id="0"/>
       </w:tr>
     </w:tbl>
     <w:p>
@@ -1252,7 +1283,7 @@
             <w:r>
               <w:rPr>
                 <w:rFonts w:ascii="Helvetica" w:eastAsia="Times New Roman" w:hAnsi="Helvetica" w:cs="Helvetica"/>
-                <w:color w:val="333333"/>
+                <w:color w:val="FF0000"/>
                 <w:sz w:val="21"/>
                 <w:szCs w:val="21"/>
                 <w:lang w:val="en-US"/>
@@ -1750,7 +1781,7 @@
             <w:r>
               <w:rPr>
                 <w:rFonts w:ascii="Helvetica" w:eastAsia="Times New Roman" w:hAnsi="Helvetica" w:cs="Helvetica"/>
-                <w:color w:val="333333"/>
+                <w:color w:val="FF0000"/>
                 <w:sz w:val="21"/>
                 <w:szCs w:val="21"/>
                 <w:lang w:val="en-US"/>
@@ -3364,7 +3395,7 @@
             <w:r>
               <w:rPr>
                 <w:rFonts w:ascii="Helvetica" w:eastAsia="Times New Roman" w:hAnsi="Helvetica" w:cs="Helvetica"/>
-                <w:color w:val="333333"/>
+                <w:color w:val="FF0000"/>
                 <w:sz w:val="21"/>
                 <w:szCs w:val="21"/>
                 <w:lang w:val="en-US"/>
@@ -3504,7 +3535,7 @@
             <w:r>
               <w:rPr>
                 <w:rFonts w:ascii="Helvetica" w:eastAsia="Times New Roman" w:hAnsi="Helvetica" w:cs="Helvetica"/>
-                <w:color w:val="333333"/>
+                <w:color w:val="FF0000"/>
                 <w:sz w:val="21"/>
                 <w:szCs w:val="21"/>
                 <w:lang w:val="en-US"/>
@@ -3761,13 +3792,131 @@
     <w:p/>
     <w:p>
       <w:pPr>
-        <w:rPr>
+        <w:pStyle w:val="Ttulo1"/>
+      </w:pPr>
+      <w:proofErr w:type="spellStart"/>
+      <w:r>
+        <w:t>PrintF</w:t>
+      </w:r>
+      <w:proofErr w:type="spellEnd"/>
+    </w:p>
+    <w:p>
+      <w:r>
+        <w:t xml:space="preserve">Deve-se incluir a biblioteca básica </w:t>
+      </w:r>
+      <w:r>
+        <w:t>do i/o, alguns compiladores até incluem caso falte.</w:t>
+      </w:r>
+    </w:p>
+    <w:p>
+      <w:r>
+        <w:rPr>
+          <w:rFonts w:ascii="Courier New" w:hAnsi="Courier New" w:cs="Courier New"/>
           <w:b/>
-        </w:rPr>
-      </w:pPr>
-      <w:r>
-        <w:rPr>
+          <w:bCs/>
+          <w:color w:val="4284AE"/>
+          <w:sz w:val="21"/>
+          <w:szCs w:val="21"/>
+          <w:shd w:val="clear" w:color="auto" w:fill="F0F0F1"/>
+        </w:rPr>
+        <w:t>#include &lt;</w:t>
+      </w:r>
+      <w:proofErr w:type="spellStart"/>
+      <w:r>
+        <w:rPr>
+          <w:rFonts w:ascii="Courier New" w:hAnsi="Courier New" w:cs="Courier New"/>
           <w:b/>
+          <w:bCs/>
+          <w:color w:val="4284AE"/>
+          <w:sz w:val="21"/>
+          <w:szCs w:val="21"/>
+          <w:shd w:val="clear" w:color="auto" w:fill="F0F0F1"/>
+        </w:rPr>
+        <w:t>stdio.h</w:t>
+      </w:r>
+      <w:proofErr w:type="spellEnd"/>
+      <w:r>
+        <w:rPr>
+          <w:rFonts w:ascii="Courier New" w:hAnsi="Courier New" w:cs="Courier New"/>
+          <w:b/>
+          <w:bCs/>
+          <w:color w:val="4284AE"/>
+          <w:sz w:val="21"/>
+          <w:szCs w:val="21"/>
+          <w:shd w:val="clear" w:color="auto" w:fill="F0F0F1"/>
+        </w:rPr>
+        <w:t>&gt;</w:t>
+      </w:r>
+    </w:p>
+    <w:p>
+      <w:pPr>
+        <w:rPr>
+          <w:b/>
+        </w:rPr>
+      </w:pPr>
+      <w:r>
+        <w:rPr>
+          <w:noProof/>
+        </w:rPr>
+        <w:drawing>
+          <wp:inline distT="0" distB="0" distL="0" distR="0" wp14:anchorId="163EB4C9" wp14:editId="2499D2A0">
+            <wp:extent cx="4721860" cy="1542415"/>
+            <wp:effectExtent l="0" t="0" r="2540" b="635"/>
+            <wp:docPr id="1" name="Imagem 1" descr="http://linguagemc.com.br/wp-content/uploads/2012/03/Tabela-Tipos-de-Dados.png"/>
+            <wp:cNvGraphicFramePr>
+              <a:graphicFrameLocks xmlns:a="http://schemas.openxmlformats.org/drawingml/2006/main" noChangeAspect="1"/>
+            </wp:cNvGraphicFramePr>
+            <a:graphic xmlns:a="http://schemas.openxmlformats.org/drawingml/2006/main">
+              <a:graphicData uri="http://schemas.openxmlformats.org/drawingml/2006/picture">
+                <pic:pic xmlns:pic="http://schemas.openxmlformats.org/drawingml/2006/picture">
+                  <pic:nvPicPr>
+                    <pic:cNvPr id="0" name="Picture 1" descr="http://linguagemc.com.br/wp-content/uploads/2012/03/Tabela-Tipos-de-Dados.png"/>
+                    <pic:cNvPicPr>
+                      <a:picLocks noChangeAspect="1" noChangeArrowheads="1"/>
+                    </pic:cNvPicPr>
+                  </pic:nvPicPr>
+                  <pic:blipFill>
+                    <a:blip r:embed="rId15">
+                      <a:extLst>
+                        <a:ext uri="{28A0092B-C50C-407E-A947-70E740481C1C}">
+                          <a14:useLocalDpi xmlns:a14="http://schemas.microsoft.com/office/drawing/2010/main" val="0"/>
+                        </a:ext>
+                      </a:extLst>
+                    </a:blip>
+                    <a:srcRect/>
+                    <a:stretch>
+                      <a:fillRect/>
+                    </a:stretch>
+                  </pic:blipFill>
+                  <pic:spPr bwMode="auto">
+                    <a:xfrm>
+                      <a:off x="0" y="0"/>
+                      <a:ext cx="4721860" cy="1542415"/>
+                    </a:xfrm>
+                    <a:prstGeom prst="rect">
+                      <a:avLst/>
+                    </a:prstGeom>
+                    <a:noFill/>
+                    <a:ln>
+                      <a:noFill/>
+                    </a:ln>
+                  </pic:spPr>
+                </pic:pic>
+              </a:graphicData>
+            </a:graphic>
+          </wp:inline>
+        </w:drawing>
+      </w:r>
+    </w:p>
+    <w:p>
+      <w:pPr>
+        <w:rPr>
+          <w:b/>
+        </w:rPr>
+      </w:pPr>
+      <w:r>
+        <w:rPr>
+          <w:b/>
         </w:rPr>
         <w:t>Ponteiros:</w:t>
       </w:r>
@@ -3793,6 +3942,7 @@
         <w:spacing w:line="240" w:lineRule="auto"/>
       </w:pPr>
       <w:r>
+        <w:lastRenderedPageBreak/>
         <w:t xml:space="preserve">Caso este dado seja alterado, não há problema algum, pois </w:t>
       </w:r>
       <w:proofErr w:type="gramStart"/>
@@ -3980,7 +4130,6 @@
         <w:spacing w:line="240" w:lineRule="auto"/>
       </w:pPr>
       <w:r>
-        <w:lastRenderedPageBreak/>
         <w:t>Exemplo de declaração de ponteiro:</w:t>
       </w:r>
     </w:p>
@@ -4031,7 +4180,7 @@
       <w:r>
         <w:t xml:space="preserve">Exemplo Lista ligada -&gt; </w:t>
       </w:r>
-      <w:hyperlink r:id="rId15" w:history="1">
+      <w:hyperlink r:id="rId16" w:history="1">
         <w:r>
           <w:rPr>
             <w:rStyle w:val="Hyperlink"/>
@@ -6599,6 +6748,7 @@
           <w:szCs w:val="18"/>
           <w:lang w:val="en-US"/>
         </w:rPr>
+        <w:lastRenderedPageBreak/>
         <w:t>}</w:t>
       </w:r>
       <w:r>
@@ -8501,7 +8651,6 @@
           <w:szCs w:val="18"/>
           <w:lang w:val="en-US"/>
         </w:rPr>
-        <w:lastRenderedPageBreak/>
         <w:t> </w:t>
       </w:r>
     </w:p>
@@ -13279,6 +13428,7 @@
           <w:szCs w:val="18"/>
           <w:lang w:val="en-US"/>
         </w:rPr>
+        <w:lastRenderedPageBreak/>
         <w:t>  </w:t>
       </w:r>
       <w:proofErr w:type="gramStart"/>
@@ -15650,7 +15800,6 @@
           <w:sz w:val="18"/>
           <w:szCs w:val="18"/>
         </w:rPr>
-        <w:lastRenderedPageBreak/>
         <w:t>bool excluirElemListaOrd</w:t>
       </w:r>
       <w:r>
@@ -20411,6 +20560,7 @@
           <w:sz w:val="18"/>
           <w:szCs w:val="18"/>
         </w:rPr>
+        <w:lastRenderedPageBreak/>
         <w:t xml:space="preserve">  </w:t>
       </w:r>
       <w:r>
@@ -23333,7 +23483,6 @@
           <w:sz w:val="18"/>
           <w:szCs w:val="18"/>
         </w:rPr>
-        <w:lastRenderedPageBreak/>
         <w:t xml:space="preserve">  </w:t>
       </w:r>
       <w:proofErr w:type="spellStart"/>
@@ -23935,7 +24084,7 @@
           <w:u w:val="none"/>
         </w:rPr>
       </w:pPr>
-      <w:hyperlink r:id="rId16" w:history="1">
+      <w:hyperlink r:id="rId17" w:history="1">
         <w:r>
           <w:rPr>
             <w:rStyle w:val="Hyperlink"/>
@@ -23952,7 +24101,7 @@
           <w:numId w:val="5"/>
         </w:numPr>
       </w:pPr>
-      <w:hyperlink r:id="rId17" w:history="1">
+      <w:hyperlink r:id="rId18" w:history="1">
         <w:r>
           <w:rPr>
             <w:rStyle w:val="Hyperlink"/>
@@ -24100,6 +24249,7 @@
     </w:p>
     <w:p>
       <w:r>
+        <w:lastRenderedPageBreak/>
         <w:t>A busca binária é um tipo de busca não eficiente, é importante entender ela para que depois possa entender outros tipos de buscas e suas vantagens.</w:t>
       </w:r>
     </w:p>
@@ -24137,7 +24287,6 @@
         </w:numPr>
       </w:pPr>
       <w:r>
-        <w:lastRenderedPageBreak/>
         <w:t>Pilha</w:t>
       </w:r>
     </w:p>
@@ -25585,6 +25734,37 @@
       <w:lang w:val="pt-BR"/>
     </w:rPr>
   </w:style>
+  <w:style w:type="paragraph" w:styleId="Textodebalo">
+    <w:name w:val="Balloon Text"/>
+    <w:basedOn w:val="Normal"/>
+    <w:link w:val="TextodebaloChar"/>
+    <w:uiPriority w:val="99"/>
+    <w:semiHidden/>
+    <w:unhideWhenUsed/>
+    <w:rsid w:val="0075509E"/>
+    <w:pPr>
+      <w:spacing w:after="0" w:line="240" w:lineRule="auto"/>
+    </w:pPr>
+    <w:rPr>
+      <w:rFonts w:ascii="Segoe UI" w:hAnsi="Segoe UI" w:cs="Segoe UI"/>
+      <w:sz w:val="18"/>
+      <w:szCs w:val="18"/>
+    </w:rPr>
+  </w:style>
+  <w:style w:type="character" w:customStyle="1" w:styleId="TextodebaloChar">
+    <w:name w:val="Texto de balão Char"/>
+    <w:basedOn w:val="Fontepargpadro"/>
+    <w:link w:val="Textodebalo"/>
+    <w:uiPriority w:val="99"/>
+    <w:semiHidden/>
+    <w:rsid w:val="0075509E"/>
+    <w:rPr>
+      <w:rFonts w:ascii="Segoe UI" w:hAnsi="Segoe UI" w:cs="Segoe UI"/>
+      <w:sz w:val="18"/>
+      <w:szCs w:val="18"/>
+      <w:lang w:val="pt-BR"/>
+    </w:rPr>
+  </w:style>
 </w:styles>
 </file>
 

</xml_diff>